<commit_message>
Set up framework for cross validation
</commit_message>
<xml_diff>
--- a/report.docx
+++ b/report.docx
@@ -14,6 +14,18 @@
         </w:rPr>
         <w:t>1.</w:t>
       </w:r>
+      <w:r>
+        <w:rPr>
+          <w:lang w:val="en-US"/>
+        </w:rPr>
+        <w:t>1</w:t>
+      </w:r>
+      <w:r>
+        <w:rPr>
+          <w:lang w:val="en-US"/>
+        </w:rPr>
+        <w:t xml:space="preserve"> Feature Selection</w:t>
+      </w:r>
     </w:p>
     <w:p>
       <w:pPr>
@@ -85,7 +97,13 @@
         <w:rPr>
           <w:lang w:val="en-US"/>
         </w:rPr>
-        <w:t xml:space="preserve">2. </w:t>
+        <w:t>1.2</w:t>
+      </w:r>
+      <w:r>
+        <w:rPr>
+          <w:lang w:val="en-US"/>
+        </w:rPr>
+        <w:t xml:space="preserve"> Mapping the Features </w:t>
       </w:r>
     </w:p>
     <w:p>
@@ -119,7 +137,21 @@
         <w:rPr>
           <w:lang w:val="en-US"/>
         </w:rPr>
-        <w:t xml:space="preserve">, we mapped false to 0, true to 1. We used to required mapping for </w:t>
+        <w:t xml:space="preserve">, we mapped false to 0, true to 1. We used to </w:t>
+      </w:r>
+      <w:proofErr w:type="gramStart"/>
+      <w:r>
+        <w:rPr>
+          <w:lang w:val="en-US"/>
+        </w:rPr>
+        <w:t>required</w:t>
+      </w:r>
+      <w:proofErr w:type="gramEnd"/>
+      <w:r>
+        <w:rPr>
+          <w:lang w:val="en-US"/>
+        </w:rPr>
+        <w:t xml:space="preserve"> mapping for </w:t>
       </w:r>
       <w:proofErr w:type="spellStart"/>
       <w:r>
@@ -174,47 +206,81 @@
         <w:rPr>
           <w:lang w:val="en-US"/>
         </w:rPr>
-        <w:t xml:space="preserve">3. </w:t>
-      </w:r>
-    </w:p>
-    <w:p>
-      <w:pPr>
-        <w:rPr>
-          <w:lang w:val="en-US"/>
-        </w:rPr>
-      </w:pPr>
-    </w:p>
-    <w:p>
-      <w:pPr>
-        <w:rPr>
-          <w:lang w:val="en-US"/>
-        </w:rPr>
-      </w:pPr>
-      <w:r>
-        <w:rPr>
-          <w:lang w:val="en-US"/>
-        </w:rPr>
-        <w:t>We balanced the training data by randomly sampling from the minority class with replacement. The value N of this random sampling is the amount of non-minority class records divided by 2 (i.e., the mean of the amount of non-minority class records). This approach prevents the dataset from being skewed, allowing the data mining models that we use to optimize for a metric that is applicable and useful with respect to the dataset. By randomly sampling in order to make the minority class’s number of records comparable in magnitude to the other classes, we make it so a large amount of algorithms and optimization metrics are now applicable to the training dataset (since they assume a non-skewed class distribution for the records). We can thus experiment and compare the performance of these algorithms since we have more to choose from, and ultimately come up with a better model.</w:t>
-      </w:r>
-    </w:p>
-    <w:p>
-      <w:pPr>
-        <w:rPr>
-          <w:lang w:val="en-US"/>
-        </w:rPr>
-      </w:pPr>
-    </w:p>
-    <w:p>
-      <w:pPr>
-        <w:rPr>
-          <w:lang w:val="en-US"/>
-        </w:rPr>
-      </w:pPr>
-      <w:r>
-        <w:rPr>
-          <w:lang w:val="en-US"/>
-        </w:rPr>
-        <w:t>Amount of records per each class prior to balancing</w:t>
+        <w:t>1.3</w:t>
+      </w:r>
+      <w:r>
+        <w:rPr>
+          <w:lang w:val="en-US"/>
+        </w:rPr>
+        <w:t xml:space="preserve"> </w:t>
+      </w:r>
+      <w:r>
+        <w:rPr>
+          <w:lang w:val="en-US"/>
+        </w:rPr>
+        <w:t>Balancing the Classes in the Training Dataset</w:t>
+      </w:r>
+    </w:p>
+    <w:p>
+      <w:pPr>
+        <w:rPr>
+          <w:lang w:val="en-US"/>
+        </w:rPr>
+      </w:pPr>
+    </w:p>
+    <w:p>
+      <w:pPr>
+        <w:rPr>
+          <w:lang w:val="en-US"/>
+        </w:rPr>
+      </w:pPr>
+      <w:r>
+        <w:rPr>
+          <w:lang w:val="en-US"/>
+        </w:rPr>
+        <w:t xml:space="preserve">We balanced the training data by randomly sampling from the minority class with replacement. The value N of this random sampling is the amount of non-minority class records divided by 2 (i.e., the mean of the amount of non-minority class records). This approach prevents the dataset from being skewed, allowing the data mining models that we use to optimize for a metric that is applicable and useful with respect to the dataset. By randomly sampling in order to make the minority class’s number of records comparable in magnitude to the other classes, we make it so a large </w:t>
+      </w:r>
+      <w:proofErr w:type="gramStart"/>
+      <w:r>
+        <w:rPr>
+          <w:lang w:val="en-US"/>
+        </w:rPr>
+        <w:t>amount</w:t>
+      </w:r>
+      <w:proofErr w:type="gramEnd"/>
+      <w:r>
+        <w:rPr>
+          <w:lang w:val="en-US"/>
+        </w:rPr>
+        <w:t xml:space="preserve"> of algorithms and optimization metrics are now applicable to the training dataset (since they assume a non-skewed class distribution for the records). We can thus experiment and compare the performance of these algorithms since we have more to choose from, and ultimately come up with a better model.</w:t>
+      </w:r>
+    </w:p>
+    <w:p>
+      <w:pPr>
+        <w:rPr>
+          <w:lang w:val="en-US"/>
+        </w:rPr>
+      </w:pPr>
+    </w:p>
+    <w:p>
+      <w:pPr>
+        <w:rPr>
+          <w:lang w:val="en-US"/>
+        </w:rPr>
+      </w:pPr>
+      <w:proofErr w:type="gramStart"/>
+      <w:r>
+        <w:rPr>
+          <w:lang w:val="en-US"/>
+        </w:rPr>
+        <w:t>Amount</w:t>
+      </w:r>
+      <w:proofErr w:type="gramEnd"/>
+      <w:r>
+        <w:rPr>
+          <w:lang w:val="en-US"/>
+        </w:rPr>
+        <w:t xml:space="preserve"> of records per each class prior to balancing</w:t>
       </w:r>
     </w:p>
     <w:p>
@@ -354,11 +420,19 @@
           <w:lang w:val="en-US"/>
         </w:rPr>
       </w:pPr>
-      <w:r>
-        <w:rPr>
-          <w:lang w:val="en-US"/>
-        </w:rPr>
-        <w:t>Amount of records per each class post balancing</w:t>
+      <w:proofErr w:type="gramStart"/>
+      <w:r>
+        <w:rPr>
+          <w:lang w:val="en-US"/>
+        </w:rPr>
+        <w:t>Amount</w:t>
+      </w:r>
+      <w:proofErr w:type="gramEnd"/>
+      <w:r>
+        <w:rPr>
+          <w:lang w:val="en-US"/>
+        </w:rPr>
+        <w:t xml:space="preserve"> of records per each class post balancing</w:t>
       </w:r>
     </w:p>
     <w:p>
@@ -469,6 +543,168 @@
         </w:rPr>
         <w:t>from the second minority class as well</w:t>
       </w:r>
+    </w:p>
+    <w:p>
+      <w:pPr>
+        <w:rPr>
+          <w:lang w:val="en-US"/>
+        </w:rPr>
+      </w:pPr>
+    </w:p>
+    <w:p>
+      <w:pPr>
+        <w:rPr>
+          <w:lang w:val="en-US"/>
+        </w:rPr>
+      </w:pPr>
+      <w:r>
+        <w:rPr>
+          <w:lang w:val="en-US"/>
+        </w:rPr>
+        <w:t>1.4 Building models and hyperparameter tuning</w:t>
+      </w:r>
+    </w:p>
+    <w:p>
+      <w:pPr>
+        <w:rPr>
+          <w:lang w:val="en-US"/>
+        </w:rPr>
+      </w:pPr>
+    </w:p>
+    <w:p>
+      <w:pPr>
+        <w:rPr>
+          <w:lang w:val="en-US"/>
+        </w:rPr>
+      </w:pPr>
+      <w:r>
+        <w:rPr>
+          <w:lang w:val="en-US"/>
+        </w:rPr>
+        <w:lastRenderedPageBreak/>
+        <w:t xml:space="preserve">We selected k = </w:t>
+      </w:r>
+      <w:r>
+        <w:rPr>
+          <w:lang w:val="en-US"/>
+        </w:rPr>
+        <w:t>5</w:t>
+      </w:r>
+      <w:r>
+        <w:rPr>
+          <w:lang w:val="en-US"/>
+        </w:rPr>
+        <w:t xml:space="preserve">, as </w:t>
+      </w:r>
+      <w:r>
+        <w:rPr>
+          <w:lang w:val="en-US"/>
+        </w:rPr>
+        <w:t>this allows each cross validation and training dataset to be large enough to be a sample of the entire dataset. We noted that the training datasets end up having 15565 rows, and the cross-validation sets have 1946 rows. Experimental data from data scientists over the years shows that k = 5 or 10 provides a good tradeoff between bias and variance, when it comes to tuning hyperparameters based on the results of cross-validation training (</w:t>
+      </w:r>
+      <w:hyperlink r:id="rId4" w:history="1">
+        <w:r>
+          <w:rPr>
+            <w:rStyle w:val="Hyperlink"/>
+            <w:lang w:val="en-US"/>
+          </w:rPr>
+          <w:t>https://machinelearningmastery.com/k-fold-cross-validation/</w:t>
+        </w:r>
+      </w:hyperlink>
+      <w:r>
+        <w:rPr>
+          <w:lang w:val="en-US"/>
+        </w:rPr>
+        <w:t>)</w:t>
+      </w:r>
+    </w:p>
+    <w:p>
+      <w:pPr>
+        <w:rPr>
+          <w:lang w:val="en-US"/>
+        </w:rPr>
+      </w:pPr>
+    </w:p>
+    <w:p>
+      <w:pPr>
+        <w:rPr>
+          <w:lang w:val="en-US"/>
+        </w:rPr>
+      </w:pPr>
+    </w:p>
+    <w:p>
+      <w:pPr>
+        <w:rPr>
+          <w:lang w:val="en-US"/>
+        </w:rPr>
+      </w:pPr>
+      <w:r>
+        <w:rPr>
+          <w:lang w:val="en-US"/>
+        </w:rPr>
+        <w:t>References:</w:t>
+      </w:r>
+    </w:p>
+    <w:p>
+      <w:pPr>
+        <w:rPr>
+          <w:lang w:val="en-US"/>
+        </w:rPr>
+      </w:pPr>
+      <w:r>
+        <w:rPr>
+          <w:lang w:val="en-US"/>
+        </w:rPr>
+        <w:br w:type="page"/>
+      </w:r>
+    </w:p>
+    <w:p>
+      <w:pPr>
+        <w:rPr>
+          <w:lang w:val="en-US"/>
+        </w:rPr>
+      </w:pPr>
+      <w:hyperlink r:id="rId5" w:history="1">
+        <w:r>
+          <w:rPr>
+            <w:rStyle w:val="Hyperlink"/>
+            <w:lang w:val="en-US"/>
+          </w:rPr>
+          <w:t>https://elitedatascience.com/imbalanced-classes</w:t>
+        </w:r>
+      </w:hyperlink>
+    </w:p>
+    <w:p>
+      <w:pPr>
+        <w:rPr>
+          <w:lang w:val="en-US"/>
+        </w:rPr>
+      </w:pPr>
+      <w:hyperlink r:id="rId6" w:history="1">
+        <w:r>
+          <w:rPr>
+            <w:rStyle w:val="Hyperlink"/>
+            <w:lang w:val="en-US"/>
+          </w:rPr>
+          <w:t>https://machinelearningmastery.com/k-fold-cross-validation/</w:t>
+        </w:r>
+      </w:hyperlink>
+    </w:p>
+    <w:p>
+      <w:pPr>
+        <w:rPr>
+          <w:lang w:val="en-US"/>
+        </w:rPr>
+      </w:pPr>
+      <w:hyperlink r:id="rId7" w:history="1">
+        <w:r>
+          <w:rPr>
+            <w:rStyle w:val="Hyperlink"/>
+            <w:lang w:val="en-US"/>
+          </w:rPr>
+          <w:t>https://scikit-learn.org/</w:t>
+        </w:r>
+      </w:hyperlink>
     </w:p>
     <w:p>
       <w:pPr>
@@ -968,6 +1204,29 @@
       <w:szCs w:val="20"/>
     </w:rPr>
   </w:style>
+  <w:style w:type="character" w:styleId="Hyperlink">
+    <w:name w:val="Hyperlink"/>
+    <w:basedOn w:val="DefaultParagraphFont"/>
+    <w:uiPriority w:val="99"/>
+    <w:unhideWhenUsed/>
+    <w:rsid w:val="00DD7A38"/>
+    <w:rPr>
+      <w:color w:val="0563C1" w:themeColor="hyperlink"/>
+      <w:u w:val="single"/>
+    </w:rPr>
+  </w:style>
+  <w:style w:type="character" w:styleId="UnresolvedMention">
+    <w:name w:val="Unresolved Mention"/>
+    <w:basedOn w:val="DefaultParagraphFont"/>
+    <w:uiPriority w:val="99"/>
+    <w:semiHidden/>
+    <w:unhideWhenUsed/>
+    <w:rsid w:val="00DD7A38"/>
+    <w:rPr>
+      <w:color w:val="605E5C"/>
+      <w:shd w:val="clear" w:color="auto" w:fill="E1DFDD"/>
+    </w:rPr>
+  </w:style>
 </w:styles>
 </file>
 

</xml_diff>